<commit_message>
more instructions for lab #10
</commit_message>
<xml_diff>
--- a/classes/stats2015/Lab10.docx
+++ b/classes/stats2015/Lab10.docx
@@ -209,7 +209,6 @@
           <w:szCs w:val="24"/>
         </w:rPr>
       </w:pPr>
-      <w:proofErr w:type="gramStart"/>
       <w:r>
         <w:rPr>
           <w:rFonts w:cs="Arial"/>
@@ -218,7 +217,6 @@
         </w:rPr>
         <w:t>and</w:t>
       </w:r>
-      <w:proofErr w:type="gramEnd"/>
     </w:p>
     <w:p>
       <w:pPr>
@@ -296,23 +294,13 @@
         </w:rPr>
         <w:t xml:space="preserve">For each </w:t>
       </w:r>
-      <w:proofErr w:type="gramStart"/>
-      <w:r>
-        <w:rPr>
-          <w:rFonts w:cs="Arial"/>
-          <w:sz w:val="24"/>
-          <w:szCs w:val="24"/>
-        </w:rPr>
-        <w:t>phyla</w:t>
-      </w:r>
-      <w:proofErr w:type="gramEnd"/>
-      <w:r>
-        <w:rPr>
-          <w:rFonts w:cs="Arial"/>
-          <w:sz w:val="24"/>
-          <w:szCs w:val="24"/>
-        </w:rPr>
-        <w:t xml:space="preserve">, </w:t>
+      <w:r>
+        <w:rPr>
+          <w:rFonts w:cs="Arial"/>
+          <w:sz w:val="24"/>
+          <w:szCs w:val="24"/>
+        </w:rPr>
+        <w:t xml:space="preserve">phyla, </w:t>
       </w:r>
       <w:r>
         <w:rPr>
@@ -360,25 +348,7 @@
           <w:sz w:val="24"/>
           <w:szCs w:val="24"/>
         </w:rPr>
-        <w:t xml:space="preserve">For each </w:t>
-      </w:r>
-      <w:proofErr w:type="gramStart"/>
-      <w:r>
-        <w:rPr>
-          <w:rFonts w:cs="Arial"/>
-          <w:sz w:val="24"/>
-          <w:szCs w:val="24"/>
-        </w:rPr>
-        <w:t>phyla</w:t>
-      </w:r>
-      <w:proofErr w:type="gramEnd"/>
-      <w:r>
-        <w:rPr>
-          <w:rFonts w:cs="Arial"/>
-          <w:sz w:val="24"/>
-          <w:szCs w:val="24"/>
-        </w:rPr>
-        <w:t xml:space="preserve"> build a mixed linear model with genotype as the fixed variable and cage as a random variable.  Report the </w:t>
+        <w:t xml:space="preserve">For each phyla build a mixed linear model with genotype as the fixed variable and cage as a random variable.  Report the </w:t>
       </w:r>
       <w:proofErr w:type="spellStart"/>
       <w:r>
@@ -396,25 +366,7 @@
           <w:sz w:val="24"/>
           <w:szCs w:val="24"/>
         </w:rPr>
-        <w:t xml:space="preserve"> correlation coefficient for each </w:t>
-      </w:r>
-      <w:proofErr w:type="gramStart"/>
-      <w:r>
-        <w:rPr>
-          <w:rFonts w:cs="Arial"/>
-          <w:sz w:val="24"/>
-          <w:szCs w:val="24"/>
-        </w:rPr>
-        <w:t>phyla</w:t>
-      </w:r>
-      <w:proofErr w:type="gramEnd"/>
-      <w:r>
-        <w:rPr>
-          <w:rFonts w:cs="Arial"/>
-          <w:sz w:val="24"/>
-          <w:szCs w:val="24"/>
-        </w:rPr>
-        <w:t>.  Are there any phyla that are significantly different for genotype in the mixed model at a 10% false discovery rate?</w:t>
+        <w:t xml:space="preserve"> correlation coefficient for each phyla.  Are there any phyla that are significantly different for genotype in the mixed model at a 10% false discovery rate?</w:t>
       </w:r>
     </w:p>
     <w:p>
@@ -453,19 +405,9 @@
           <w:sz w:val="24"/>
           <w:szCs w:val="24"/>
         </w:rPr>
-        <w:t xml:space="preserve">If you use </w:t>
-      </w:r>
-      <w:proofErr w:type="gramStart"/>
-      <w:r>
-        <w:rPr>
-          <w:rFonts w:cs="Arial"/>
-          <w:sz w:val="24"/>
-          <w:szCs w:val="24"/>
-        </w:rPr>
-        <w:t>par(</w:t>
-      </w:r>
-      <w:proofErr w:type="spellStart"/>
-      <w:proofErr w:type="gramEnd"/>
+        <w:t>If you use par(</w:t>
+      </w:r>
+      <w:proofErr w:type="spellStart"/>
       <w:r>
         <w:rPr>
           <w:rFonts w:cs="Arial"/>
@@ -601,36 +543,8 @@
           <w:sz w:val="24"/>
           <w:szCs w:val="24"/>
         </w:rPr>
-        <w:t xml:space="preserve"> and </w:t>
-      </w:r>
-      <w:proofErr w:type="spellStart"/>
-      <w:r>
-        <w:rPr>
-          <w:rFonts w:cs="Arial"/>
-          <w:sz w:val="24"/>
-          <w:szCs w:val="24"/>
-        </w:rPr>
-        <w:t>i</w:t>
-      </w:r>
-      <w:proofErr w:type="spellEnd"/>
-      <w:r>
-        <w:rPr>
-          <w:rFonts w:cs="Arial"/>
-          <w:sz w:val="24"/>
-          <w:szCs w:val="24"/>
-        </w:rPr>
-        <w:t xml:space="preserve"> is your column index</w:t>
-      </w:r>
-      <w:proofErr w:type="gramStart"/>
-      <w:r>
-        <w:rPr>
-          <w:rFonts w:cs="Arial"/>
-          <w:sz w:val="24"/>
-          <w:szCs w:val="24"/>
-        </w:rPr>
-        <w:t>..</w:t>
-      </w:r>
-      <w:proofErr w:type="gramEnd"/>
+        <w:t xml:space="preserve"> and i is your column index..</w:t>
+      </w:r>
     </w:p>
     <w:p>
       <w:pPr>
@@ -649,7 +563,6 @@
         <w:tab/>
       </w:r>
       <w:proofErr w:type="spellStart"/>
-      <w:proofErr w:type="gramStart"/>
       <w:r>
         <w:rPr>
           <w:rFonts w:ascii="Consolas" w:hAnsi="Consolas" w:cs="Consolas"/>
@@ -659,7 +572,6 @@
         <w:t>myT</w:t>
       </w:r>
       <w:proofErr w:type="spellEnd"/>
-      <w:proofErr w:type="gramEnd"/>
       <w:r>
         <w:rPr>
           <w:rFonts w:ascii="Consolas" w:hAnsi="Consolas" w:cs="Consolas"/>
@@ -724,24 +636,7 @@
           <w:szCs w:val="20"/>
         </w:rPr>
         <w:tab/>
-      </w:r>
-      <w:proofErr w:type="gramStart"/>
-      <w:r>
-        <w:rPr>
-          <w:rFonts w:ascii="Consolas" w:hAnsi="Consolas" w:cs="Consolas"/>
-          <w:sz w:val="20"/>
-          <w:szCs w:val="20"/>
-        </w:rPr>
-        <w:t>bug</w:t>
-      </w:r>
-      <w:proofErr w:type="gramEnd"/>
-      <w:r>
-        <w:rPr>
-          <w:rFonts w:ascii="Consolas" w:hAnsi="Consolas" w:cs="Consolas"/>
-          <w:sz w:val="20"/>
-          <w:szCs w:val="20"/>
-        </w:rPr>
-        <w:t xml:space="preserve"> &lt;- </w:t>
+        <w:t xml:space="preserve">bug &lt;- </w:t>
       </w:r>
       <w:proofErr w:type="spellStart"/>
       <w:r>
@@ -759,25 +654,7 @@
           <w:sz w:val="20"/>
           <w:szCs w:val="20"/>
         </w:rPr>
-        <w:t>[,</w:t>
-      </w:r>
-      <w:proofErr w:type="spellStart"/>
-      <w:r>
-        <w:rPr>
-          <w:rFonts w:ascii="Consolas" w:hAnsi="Consolas" w:cs="Consolas"/>
-          <w:sz w:val="20"/>
-          <w:szCs w:val="20"/>
-        </w:rPr>
-        <w:t>i</w:t>
-      </w:r>
-      <w:proofErr w:type="spellEnd"/>
-      <w:r>
-        <w:rPr>
-          <w:rFonts w:ascii="Consolas" w:hAnsi="Consolas" w:cs="Consolas"/>
-          <w:sz w:val="20"/>
-          <w:szCs w:val="20"/>
-        </w:rPr>
-        <w:t>]</w:t>
+        <w:t>[,i]</w:t>
       </w:r>
     </w:p>
     <w:p>
@@ -799,17 +676,45 @@
           <w:szCs w:val="20"/>
         </w:rPr>
         <w:tab/>
-      </w:r>
-      <w:proofErr w:type="gramStart"/>
-      <w:r>
-        <w:rPr>
-          <w:rFonts w:ascii="Consolas" w:hAnsi="Consolas" w:cs="Consolas"/>
-          <w:sz w:val="20"/>
-          <w:szCs w:val="20"/>
-        </w:rPr>
-        <w:t>cage</w:t>
-      </w:r>
-      <w:proofErr w:type="gramEnd"/>
+        <w:t xml:space="preserve">cage &lt;- </w:t>
+      </w:r>
+      <w:proofErr w:type="spellStart"/>
+      <w:r>
+        <w:rPr>
+          <w:rFonts w:ascii="Consolas" w:hAnsi="Consolas" w:cs="Consolas"/>
+          <w:sz w:val="20"/>
+          <w:szCs w:val="20"/>
+        </w:rPr>
+        <w:t>myT$cage</w:t>
+      </w:r>
+      <w:proofErr w:type="spellEnd"/>
+    </w:p>
+    <w:p>
+      <w:pPr>
+        <w:rPr>
+          <w:rFonts w:cs="Arial"/>
+          <w:sz w:val="24"/>
+          <w:szCs w:val="24"/>
+        </w:rPr>
+      </w:pPr>
+      <w:r>
+        <w:rPr>
+          <w:rFonts w:ascii="Consolas" w:hAnsi="Consolas" w:cs="Consolas"/>
+          <w:sz w:val="20"/>
+          <w:szCs w:val="20"/>
+        </w:rPr>
+        <w:tab/>
+      </w:r>
+      <w:r>
+        <w:rPr>
+          <w:rFonts w:ascii="Consolas" w:hAnsi="Consolas" w:cs="Consolas"/>
+          <w:color w:val="000000"/>
+          <w:sz w:val="20"/>
+          <w:szCs w:val="20"/>
+          <w:u w:val="single"/>
+        </w:rPr>
+        <w:t>genotype</w:t>
+      </w:r>
       <w:r>
         <w:rPr>
           <w:rFonts w:ascii="Consolas" w:hAnsi="Consolas" w:cs="Consolas"/>
@@ -825,27 +730,72 @@
           <w:sz w:val="20"/>
           <w:szCs w:val="20"/>
         </w:rPr>
-        <w:t>myT$cage</w:t>
-      </w:r>
-      <w:proofErr w:type="spellEnd"/>
-    </w:p>
-    <w:p>
-      <w:pPr>
-        <w:rPr>
-          <w:rFonts w:cs="Arial"/>
-          <w:sz w:val="24"/>
-          <w:szCs w:val="24"/>
-        </w:rPr>
-      </w:pPr>
-      <w:r>
-        <w:rPr>
-          <w:rFonts w:ascii="Consolas" w:hAnsi="Consolas" w:cs="Consolas"/>
-          <w:sz w:val="20"/>
-          <w:szCs w:val="20"/>
+        <w:t>myT$</w:t>
+      </w:r>
+      <w:r>
+        <w:rPr>
+          <w:rFonts w:ascii="Consolas" w:hAnsi="Consolas" w:cs="Consolas"/>
+          <w:color w:val="000000"/>
+          <w:sz w:val="20"/>
+          <w:szCs w:val="20"/>
+          <w:u w:val="single"/>
+        </w:rPr>
+        <w:t>genotype</w:t>
+      </w:r>
+      <w:proofErr w:type="spellEnd"/>
+    </w:p>
+    <w:p>
+      <w:pPr>
+        <w:rPr>
+          <w:rFonts w:ascii="Consolas" w:hAnsi="Consolas" w:cs="Consolas"/>
+          <w:sz w:val="20"/>
+          <w:szCs w:val="20"/>
+        </w:rPr>
+      </w:pPr>
+      <w:r>
+        <w:rPr>
+          <w:rFonts w:cs="Arial"/>
+          <w:sz w:val="24"/>
+          <w:szCs w:val="24"/>
         </w:rPr>
         <w:tab/>
       </w:r>
-      <w:proofErr w:type="gramStart"/>
+      <w:proofErr w:type="spellStart"/>
+      <w:r>
+        <w:rPr>
+          <w:rFonts w:ascii="Consolas" w:hAnsi="Consolas" w:cs="Consolas"/>
+          <w:sz w:val="20"/>
+          <w:szCs w:val="20"/>
+        </w:rPr>
+        <w:t>myFrame</w:t>
+      </w:r>
+      <w:proofErr w:type="spellEnd"/>
+      <w:r>
+        <w:rPr>
+          <w:rFonts w:ascii="Consolas" w:hAnsi="Consolas" w:cs="Consolas"/>
+          <w:sz w:val="20"/>
+          <w:szCs w:val="20"/>
+        </w:rPr>
+        <w:t xml:space="preserve"> &lt;- </w:t>
+      </w:r>
+      <w:proofErr w:type="spellStart"/>
+      <w:r>
+        <w:rPr>
+          <w:rFonts w:ascii="Consolas" w:hAnsi="Consolas" w:cs="Consolas"/>
+          <w:sz w:val="20"/>
+          <w:szCs w:val="20"/>
+        </w:rPr>
+        <w:t>data.frame</w:t>
+      </w:r>
+      <w:proofErr w:type="spellEnd"/>
+      <w:r>
+        <w:rPr>
+          <w:rFonts w:ascii="Consolas" w:hAnsi="Consolas" w:cs="Consolas"/>
+          <w:sz w:val="20"/>
+          <w:szCs w:val="20"/>
+        </w:rPr>
+        <w:t xml:space="preserve">(bug, cage, </w:t>
+      </w:r>
       <w:r>
         <w:rPr>
           <w:rFonts w:ascii="Consolas" w:hAnsi="Consolas" w:cs="Consolas"/>
@@ -856,42 +806,21 @@
         </w:rPr>
         <w:t>genotype</w:t>
       </w:r>
-      <w:proofErr w:type="gramEnd"/>
-      <w:r>
-        <w:rPr>
-          <w:rFonts w:ascii="Consolas" w:hAnsi="Consolas" w:cs="Consolas"/>
-          <w:sz w:val="20"/>
-          <w:szCs w:val="20"/>
-        </w:rPr>
-        <w:t xml:space="preserve"> &lt;- </w:t>
-      </w:r>
-      <w:proofErr w:type="spellStart"/>
-      <w:r>
-        <w:rPr>
-          <w:rFonts w:ascii="Consolas" w:hAnsi="Consolas" w:cs="Consolas"/>
-          <w:sz w:val="20"/>
-          <w:szCs w:val="20"/>
-        </w:rPr>
-        <w:t>myT$</w:t>
-      </w:r>
-      <w:r>
-        <w:rPr>
-          <w:rFonts w:ascii="Consolas" w:hAnsi="Consolas" w:cs="Consolas"/>
-          <w:color w:val="000000"/>
-          <w:sz w:val="20"/>
-          <w:szCs w:val="20"/>
-          <w:u w:val="single"/>
-        </w:rPr>
-        <w:t>genotype</w:t>
-      </w:r>
-      <w:proofErr w:type="spellEnd"/>
-    </w:p>
-    <w:p>
-      <w:pPr>
-        <w:rPr>
-          <w:rFonts w:ascii="Consolas" w:hAnsi="Consolas" w:cs="Consolas"/>
-          <w:sz w:val="20"/>
-          <w:szCs w:val="20"/>
+      <w:r>
+        <w:rPr>
+          <w:rFonts w:ascii="Consolas" w:hAnsi="Consolas" w:cs="Consolas"/>
+          <w:sz w:val="20"/>
+          <w:szCs w:val="20"/>
+        </w:rPr>
+        <w:t>)</w:t>
+      </w:r>
+    </w:p>
+    <w:p>
+      <w:pPr>
+        <w:rPr>
+          <w:rFonts w:cs="Arial"/>
+          <w:sz w:val="24"/>
+          <w:szCs w:val="24"/>
         </w:rPr>
       </w:pPr>
       <w:r>
@@ -901,117 +830,26 @@
           <w:szCs w:val="24"/>
         </w:rPr>
         <w:tab/>
-      </w:r>
-      <w:proofErr w:type="spellStart"/>
-      <w:proofErr w:type="gramStart"/>
-      <w:r>
-        <w:rPr>
-          <w:rFonts w:ascii="Consolas" w:hAnsi="Consolas" w:cs="Consolas"/>
-          <w:sz w:val="20"/>
-          <w:szCs w:val="20"/>
+        <w:t xml:space="preserve">(and then build your models with </w:t>
+      </w:r>
+      <w:r>
+        <w:rPr>
+          <w:rFonts w:cs="Arial"/>
+          <w:sz w:val="24"/>
+          <w:szCs w:val="24"/>
+        </w:rPr>
+        <w:t>data=</w:t>
+      </w:r>
+      <w:proofErr w:type="spellStart"/>
+      <w:r>
+        <w:rPr>
+          <w:rFonts w:cs="Arial"/>
+          <w:sz w:val="24"/>
+          <w:szCs w:val="24"/>
         </w:rPr>
         <w:t>myFrame</w:t>
       </w:r>
       <w:proofErr w:type="spellEnd"/>
-      <w:proofErr w:type="gramEnd"/>
-      <w:r>
-        <w:rPr>
-          <w:rFonts w:ascii="Consolas" w:hAnsi="Consolas" w:cs="Consolas"/>
-          <w:sz w:val="20"/>
-          <w:szCs w:val="20"/>
-        </w:rPr>
-        <w:t xml:space="preserve"> &lt;- </w:t>
-      </w:r>
-      <w:proofErr w:type="spellStart"/>
-      <w:r>
-        <w:rPr>
-          <w:rFonts w:ascii="Consolas" w:hAnsi="Consolas" w:cs="Consolas"/>
-          <w:sz w:val="20"/>
-          <w:szCs w:val="20"/>
-        </w:rPr>
-        <w:t>data.frame</w:t>
-      </w:r>
-      <w:proofErr w:type="spellEnd"/>
-      <w:r>
-        <w:rPr>
-          <w:rFonts w:ascii="Consolas" w:hAnsi="Consolas" w:cs="Consolas"/>
-          <w:sz w:val="20"/>
-          <w:szCs w:val="20"/>
-        </w:rPr>
-        <w:t xml:space="preserve">(bug, cage, </w:t>
-      </w:r>
-      <w:r>
-        <w:rPr>
-          <w:rFonts w:ascii="Consolas" w:hAnsi="Consolas" w:cs="Consolas"/>
-          <w:color w:val="000000"/>
-          <w:sz w:val="20"/>
-          <w:szCs w:val="20"/>
-          <w:u w:val="single"/>
-        </w:rPr>
-        <w:t>genotype</w:t>
-      </w:r>
-      <w:r>
-        <w:rPr>
-          <w:rFonts w:ascii="Consolas" w:hAnsi="Consolas" w:cs="Consolas"/>
-          <w:sz w:val="20"/>
-          <w:szCs w:val="20"/>
-        </w:rPr>
-        <w:t>)</w:t>
-      </w:r>
-    </w:p>
-    <w:p>
-      <w:pPr>
-        <w:rPr>
-          <w:rFonts w:cs="Arial"/>
-          <w:sz w:val="24"/>
-          <w:szCs w:val="24"/>
-        </w:rPr>
-      </w:pPr>
-      <w:r>
-        <w:rPr>
-          <w:rFonts w:cs="Arial"/>
-          <w:sz w:val="24"/>
-          <w:szCs w:val="24"/>
-        </w:rPr>
-        <w:tab/>
-        <w:t>(</w:t>
-      </w:r>
-      <w:proofErr w:type="gramStart"/>
-      <w:r>
-        <w:rPr>
-          <w:rFonts w:cs="Arial"/>
-          <w:sz w:val="24"/>
-          <w:szCs w:val="24"/>
-        </w:rPr>
-        <w:t>and</w:t>
-      </w:r>
-      <w:proofErr w:type="gramEnd"/>
-      <w:r>
-        <w:rPr>
-          <w:rFonts w:cs="Arial"/>
-          <w:sz w:val="24"/>
-          <w:szCs w:val="24"/>
-        </w:rPr>
-        <w:t xml:space="preserve"> then build your models with </w:t>
-      </w:r>
-      <w:r>
-        <w:rPr>
-          <w:rFonts w:cs="Arial"/>
-          <w:sz w:val="24"/>
-          <w:szCs w:val="24"/>
-        </w:rPr>
-        <w:t>data=</w:t>
-      </w:r>
-      <w:proofErr w:type="spellStart"/>
-      <w:r>
-        <w:rPr>
-          <w:rFonts w:cs="Arial"/>
-          <w:sz w:val="24"/>
-          <w:szCs w:val="24"/>
-        </w:rPr>
-        <w:t>myFrame</w:t>
-      </w:r>
-      <w:proofErr w:type="spellEnd"/>
       <w:r>
         <w:rPr>
           <w:rFonts w:cs="Arial"/>
@@ -1020,6 +858,24 @@
         </w:rPr>
         <w:t>…)</w:t>
       </w:r>
+    </w:p>
+    <w:p>
+      <w:pPr>
+        <w:rPr>
+          <w:rFonts w:cs="Arial"/>
+          <w:sz w:val="24"/>
+          <w:szCs w:val="24"/>
+        </w:rPr>
+      </w:pPr>
+    </w:p>
+    <w:p>
+      <w:pPr>
+        <w:rPr>
+          <w:rFonts w:cs="Arial"/>
+          <w:sz w:val="24"/>
+          <w:szCs w:val="24"/>
+        </w:rPr>
+      </w:pPr>
     </w:p>
     <w:p>
       <w:pPr>
@@ -1040,6 +896,7 @@
           <w:sz w:val="24"/>
           <w:szCs w:val="24"/>
         </w:rPr>
+        <w:lastRenderedPageBreak/>
         <w:t>Getting a p-value out of the mixed linear model could be done with something like:</w:t>
       </w:r>
     </w:p>
@@ -1053,7 +910,6 @@
         </w:rPr>
       </w:pPr>
       <w:proofErr w:type="spellStart"/>
-      <w:proofErr w:type="gramStart"/>
       <w:r>
         <w:rPr>
           <w:rFonts w:cs="Arial"/>
@@ -1069,53 +925,367 @@
           <w:sz w:val="24"/>
           <w:szCs w:val="24"/>
         </w:rPr>
+        <w:t>(summary(</w:t>
+      </w:r>
+      <w:proofErr w:type="spellStart"/>
+      <w:r>
+        <w:rPr>
+          <w:rFonts w:cs="Arial"/>
+          <w:sz w:val="24"/>
+          <w:szCs w:val="24"/>
+        </w:rPr>
+        <w:t>M.mixed</w:t>
+      </w:r>
+      <w:proofErr w:type="spellEnd"/>
+      <w:r>
+        <w:rPr>
+          <w:rFonts w:cs="Arial"/>
+          <w:sz w:val="24"/>
+          <w:szCs w:val="24"/>
+        </w:rPr>
+        <w:t>))$</w:t>
+      </w:r>
+      <w:proofErr w:type="spellStart"/>
+      <w:r>
+        <w:rPr>
+          <w:rFonts w:cs="Arial"/>
+          <w:sz w:val="24"/>
+          <w:szCs w:val="24"/>
+        </w:rPr>
+        <w:t>tTable</w:t>
+      </w:r>
+      <w:proofErr w:type="spellEnd"/>
+      <w:r>
+        <w:rPr>
+          <w:rFonts w:cs="Arial"/>
+          <w:sz w:val="24"/>
+          <w:szCs w:val="24"/>
+        </w:rPr>
+        <w:t>[2,5]</w:t>
+      </w:r>
+    </w:p>
+    <w:p>
+      <w:pPr>
+        <w:ind w:left="1080" w:firstLine="360"/>
+        <w:rPr>
+          <w:rFonts w:cs="Arial"/>
+          <w:sz w:val="24"/>
+          <w:szCs w:val="24"/>
+        </w:rPr>
+      </w:pPr>
+      <w:r>
+        <w:rPr>
+          <w:rFonts w:cs="Arial"/>
+          <w:sz w:val="24"/>
+          <w:szCs w:val="24"/>
+        </w:rPr>
+        <w:t>Getting the rho out of a GLS model can be done with:</w:t>
+      </w:r>
+    </w:p>
+    <w:p>
+      <w:pPr>
+        <w:ind w:left="1080" w:firstLine="360"/>
+        <w:rPr>
+          <w:rFonts w:cs="Arial"/>
+          <w:sz w:val="24"/>
+          <w:szCs w:val="24"/>
+        </w:rPr>
+      </w:pPr>
+      <w:proofErr w:type="spellStart"/>
+      <w:r>
+        <w:rPr>
+          <w:rFonts w:cs="Arial"/>
+          <w:sz w:val="24"/>
+          <w:szCs w:val="24"/>
+        </w:rPr>
+        <w:t>coef</w:t>
+      </w:r>
+      <w:proofErr w:type="spellEnd"/>
+      <w:r>
+        <w:rPr>
+          <w:rFonts w:cs="Arial"/>
+          <w:sz w:val="24"/>
+          <w:szCs w:val="24"/>
+        </w:rPr>
         <w:t>(</w:t>
       </w:r>
-      <w:proofErr w:type="gramEnd"/>
-      <w:r>
-        <w:rPr>
-          <w:rFonts w:cs="Arial"/>
-          <w:sz w:val="24"/>
-          <w:szCs w:val="24"/>
-        </w:rPr>
-        <w:t>summary(</w:t>
-      </w:r>
-      <w:proofErr w:type="spellStart"/>
-      <w:r>
-        <w:rPr>
-          <w:rFonts w:cs="Arial"/>
-          <w:sz w:val="24"/>
-          <w:szCs w:val="24"/>
-        </w:rPr>
-        <w:t>M.mixed</w:t>
-      </w:r>
-      <w:proofErr w:type="spellEnd"/>
-      <w:r>
-        <w:rPr>
-          <w:rFonts w:cs="Arial"/>
-          <w:sz w:val="24"/>
-          <w:szCs w:val="24"/>
-        </w:rPr>
-        <w:t>))$</w:t>
-      </w:r>
-      <w:proofErr w:type="spellStart"/>
-      <w:r>
-        <w:rPr>
-          <w:rFonts w:cs="Arial"/>
-          <w:sz w:val="24"/>
-          <w:szCs w:val="24"/>
-        </w:rPr>
-        <w:t>tTable</w:t>
-      </w:r>
-      <w:proofErr w:type="spellEnd"/>
-      <w:r>
-        <w:rPr>
-          <w:rFonts w:cs="Arial"/>
-          <w:sz w:val="24"/>
-          <w:szCs w:val="24"/>
-        </w:rPr>
-        <w:t>[2,5]</w:t>
-      </w:r>
+      <w:proofErr w:type="spellStart"/>
+      <w:r>
+        <w:rPr>
+          <w:rFonts w:cs="Arial"/>
+          <w:sz w:val="24"/>
+          <w:szCs w:val="24"/>
+        </w:rPr>
+        <w:t>M.gls$modelStruct</w:t>
+      </w:r>
+      <w:proofErr w:type="spellEnd"/>
+      <w:r>
+        <w:rPr>
+          <w:rFonts w:cs="Arial"/>
+          <w:sz w:val="24"/>
+          <w:szCs w:val="24"/>
+        </w:rPr>
+        <w:t>[1]$</w:t>
+      </w:r>
+      <w:proofErr w:type="spellStart"/>
+      <w:r>
+        <w:rPr>
+          <w:rFonts w:cs="Arial"/>
+          <w:sz w:val="24"/>
+          <w:szCs w:val="24"/>
+        </w:rPr>
+        <w:t>corStruct,unconstrained</w:t>
+      </w:r>
+      <w:proofErr w:type="spellEnd"/>
+      <w:r>
+        <w:rPr>
+          <w:rFonts w:cs="Arial"/>
+          <w:sz w:val="24"/>
+          <w:szCs w:val="24"/>
+        </w:rPr>
+        <w:t>=FALSE)[[1]]</w:t>
+      </w:r>
+    </w:p>
+    <w:p>
+      <w:pPr>
+        <w:ind w:firstLine="360"/>
+        <w:rPr>
+          <w:rFonts w:cs="Arial"/>
+          <w:sz w:val="24"/>
+          <w:szCs w:val="24"/>
+        </w:rPr>
+      </w:pPr>
+      <w:r>
+        <w:rPr>
+          <w:rFonts w:cs="Arial"/>
+          <w:sz w:val="24"/>
+          <w:szCs w:val="24"/>
+        </w:rPr>
+        <w:tab/>
+        <w:t xml:space="preserve">(4) You can have both points and </w:t>
+      </w:r>
+      <w:proofErr w:type="spellStart"/>
+      <w:r>
+        <w:rPr>
+          <w:rFonts w:cs="Arial"/>
+          <w:sz w:val="24"/>
+          <w:szCs w:val="24"/>
+        </w:rPr>
+        <w:t>boxplots</w:t>
+      </w:r>
+      <w:proofErr w:type="spellEnd"/>
+      <w:r>
+        <w:rPr>
+          <w:rFonts w:cs="Arial"/>
+          <w:sz w:val="24"/>
+          <w:szCs w:val="24"/>
+        </w:rPr>
+        <w:t xml:space="preserve"> on a scatter graph with something like:</w:t>
+      </w:r>
+    </w:p>
+    <w:p>
+      <w:pPr>
+        <w:autoSpaceDE w:val="0"/>
+        <w:autoSpaceDN w:val="0"/>
+        <w:adjustRightInd w:val="0"/>
+        <w:spacing w:after="0" w:line="240" w:lineRule="auto"/>
+        <w:rPr>
+          <w:rFonts w:ascii="Consolas" w:hAnsi="Consolas" w:cs="Consolas"/>
+          <w:sz w:val="20"/>
+          <w:szCs w:val="20"/>
+        </w:rPr>
+      </w:pPr>
+      <w:r>
+        <w:rPr>
+          <w:rFonts w:cs="Arial"/>
+          <w:sz w:val="24"/>
+          <w:szCs w:val="24"/>
+        </w:rPr>
+        <w:tab/>
+      </w:r>
+      <w:r>
+        <w:rPr>
+          <w:rFonts w:cs="Arial"/>
+          <w:sz w:val="24"/>
+          <w:szCs w:val="24"/>
+        </w:rPr>
+        <w:tab/>
+      </w:r>
+      <w:proofErr w:type="spellStart"/>
+      <w:r>
+        <w:rPr>
+          <w:rFonts w:ascii="Consolas" w:hAnsi="Consolas" w:cs="Consolas"/>
+          <w:color w:val="000000"/>
+          <w:sz w:val="20"/>
+          <w:szCs w:val="20"/>
+          <w:u w:val="single"/>
+        </w:rPr>
+        <w:t>boxplot</w:t>
+      </w:r>
+      <w:proofErr w:type="spellEnd"/>
+      <w:r>
+        <w:rPr>
+          <w:rFonts w:ascii="Consolas" w:hAnsi="Consolas" w:cs="Consolas"/>
+          <w:sz w:val="20"/>
+          <w:szCs w:val="20"/>
+        </w:rPr>
+        <w:t>(</w:t>
+      </w:r>
+      <w:proofErr w:type="spellStart"/>
+      <w:r>
+        <w:rPr>
+          <w:rFonts w:ascii="Consolas" w:hAnsi="Consolas" w:cs="Consolas"/>
+          <w:sz w:val="20"/>
+          <w:szCs w:val="20"/>
+        </w:rPr>
+        <w:t>myT$phyla</w:t>
+      </w:r>
+      <w:proofErr w:type="spellEnd"/>
+      <w:r>
+        <w:rPr>
+          <w:rFonts w:ascii="Consolas" w:hAnsi="Consolas" w:cs="Consolas"/>
+          <w:sz w:val="20"/>
+          <w:szCs w:val="20"/>
+        </w:rPr>
+        <w:t xml:space="preserve"> ~</w:t>
+      </w:r>
+      <w:proofErr w:type="spellStart"/>
+      <w:r>
+        <w:rPr>
+          <w:rFonts w:ascii="Consolas" w:hAnsi="Consolas" w:cs="Consolas"/>
+          <w:sz w:val="20"/>
+          <w:szCs w:val="20"/>
+        </w:rPr>
+        <w:t>myT$cages</w:t>
+      </w:r>
+      <w:proofErr w:type="spellEnd"/>
+      <w:r>
+        <w:rPr>
+          <w:rFonts w:ascii="Consolas" w:hAnsi="Consolas" w:cs="Consolas"/>
+          <w:sz w:val="20"/>
+          <w:szCs w:val="20"/>
+        </w:rPr>
+        <w:t>)</w:t>
+      </w:r>
+    </w:p>
+    <w:p>
+      <w:pPr>
+        <w:autoSpaceDE w:val="0"/>
+        <w:autoSpaceDN w:val="0"/>
+        <w:adjustRightInd w:val="0"/>
+        <w:spacing w:after="0" w:line="240" w:lineRule="auto"/>
+        <w:rPr>
+          <w:rFonts w:ascii="Consolas" w:hAnsi="Consolas" w:cs="Consolas"/>
+          <w:sz w:val="20"/>
+          <w:szCs w:val="20"/>
+        </w:rPr>
+      </w:pPr>
+      <w:r>
+        <w:rPr>
+          <w:rFonts w:ascii="Consolas" w:hAnsi="Consolas" w:cs="Consolas"/>
+          <w:color w:val="000000"/>
+          <w:sz w:val="20"/>
+          <w:szCs w:val="20"/>
+          <w:u w:val="single"/>
+        </w:rPr>
+        <w:tab/>
+      </w:r>
+      <w:r>
+        <w:rPr>
+          <w:rFonts w:ascii="Consolas" w:hAnsi="Consolas" w:cs="Consolas"/>
+          <w:color w:val="000000"/>
+          <w:sz w:val="20"/>
+          <w:szCs w:val="20"/>
+          <w:u w:val="single"/>
+        </w:rPr>
+        <w:tab/>
+      </w:r>
+      <w:proofErr w:type="spellStart"/>
+      <w:r>
+        <w:rPr>
+          <w:rFonts w:ascii="Consolas" w:hAnsi="Consolas" w:cs="Consolas"/>
+          <w:color w:val="000000"/>
+          <w:sz w:val="20"/>
+          <w:szCs w:val="20"/>
+          <w:u w:val="single"/>
+        </w:rPr>
+        <w:t>stripchart</w:t>
+      </w:r>
+      <w:proofErr w:type="spellEnd"/>
+      <w:r>
+        <w:rPr>
+          <w:rFonts w:ascii="Consolas" w:hAnsi="Consolas" w:cs="Consolas"/>
+          <w:sz w:val="20"/>
+          <w:szCs w:val="20"/>
+        </w:rPr>
+        <w:t xml:space="preserve">(phyla~ cages, data = </w:t>
+      </w:r>
+      <w:proofErr w:type="spellStart"/>
+      <w:r>
+        <w:rPr>
+          <w:rFonts w:ascii="Consolas" w:hAnsi="Consolas" w:cs="Consolas"/>
+          <w:sz w:val="20"/>
+          <w:szCs w:val="20"/>
+        </w:rPr>
+        <w:t>myT,vertical</w:t>
+      </w:r>
+      <w:proofErr w:type="spellEnd"/>
+      <w:r>
+        <w:rPr>
+          <w:rFonts w:ascii="Consolas" w:hAnsi="Consolas" w:cs="Consolas"/>
+          <w:sz w:val="20"/>
+          <w:szCs w:val="20"/>
+        </w:rPr>
+        <w:t xml:space="preserve"> = TRUE, method = "</w:t>
+      </w:r>
+      <w:r>
+        <w:rPr>
+          <w:rFonts w:ascii="Consolas" w:hAnsi="Consolas" w:cs="Consolas"/>
+          <w:color w:val="000000"/>
+          <w:sz w:val="20"/>
+          <w:szCs w:val="20"/>
+          <w:u w:val="single"/>
+        </w:rPr>
+        <w:t>jitter</w:t>
+      </w:r>
+      <w:r>
+        <w:rPr>
+          <w:rFonts w:ascii="Consolas" w:hAnsi="Consolas" w:cs="Consolas"/>
+          <w:sz w:val="20"/>
+          <w:szCs w:val="20"/>
+        </w:rPr>
+        <w:t xml:space="preserve">", </w:t>
+      </w:r>
+      <w:proofErr w:type="spellStart"/>
+      <w:r>
+        <w:rPr>
+          <w:rFonts w:ascii="Consolas" w:hAnsi="Consolas" w:cs="Consolas"/>
+          <w:color w:val="000000"/>
+          <w:sz w:val="20"/>
+          <w:szCs w:val="20"/>
+          <w:u w:val="single"/>
+        </w:rPr>
+        <w:t>pch</w:t>
+      </w:r>
+      <w:proofErr w:type="spellEnd"/>
+      <w:r>
+        <w:rPr>
+          <w:rFonts w:ascii="Consolas" w:hAnsi="Consolas" w:cs="Consolas"/>
+          <w:sz w:val="20"/>
+          <w:szCs w:val="20"/>
+        </w:rPr>
+        <w:t xml:space="preserve"> = 21)</w:t>
+      </w:r>
+    </w:p>
+    <w:p>
+      <w:pPr>
+        <w:ind w:firstLine="360"/>
+        <w:rPr>
+          <w:rFonts w:cs="Arial"/>
+          <w:sz w:val="24"/>
+          <w:szCs w:val="24"/>
+        </w:rPr>
+      </w:pPr>
     </w:p>
     <w:sectPr>
       <w:pgSz w:w="12240" w:h="15840"/>
@@ -1913,7 +2083,7 @@
 </file>
 
 <file path=customXml/itemProps1.xml><?xml version="1.0" encoding="utf-8"?>
-<ds:datastoreItem xmlns:ds="http://schemas.openxmlformats.org/officeDocument/2006/customXml" ds:itemID="{6509201E-8DF9-4F17-A5AD-4164D2D7DF56}">
+<ds:datastoreItem xmlns:ds="http://schemas.openxmlformats.org/officeDocument/2006/customXml" ds:itemID="{D529E914-7237-4CF1-A504-D7F5643FF508}">
   <ds:schemaRefs>
     <ds:schemaRef ds:uri="http://schemas.openxmlformats.org/officeDocument/2006/bibliography"/>
   </ds:schemaRefs>

</xml_diff>

<commit_message>
refine strip chart commands in lab
</commit_message>
<xml_diff>
--- a/classes/stats2015/Lab10.docx
+++ b/classes/stats2015/Lab10.docx
@@ -160,25 +160,7 @@
           <w:sz w:val="24"/>
           <w:szCs w:val="24"/>
         </w:rPr>
-        <w:t xml:space="preserve">(This </w:t>
-      </w:r>
-      <w:proofErr w:type="spellStart"/>
-      <w:r>
-        <w:rPr>
-          <w:rFonts w:cs="Arial"/>
-          <w:sz w:val="24"/>
-          <w:szCs w:val="24"/>
-        </w:rPr>
-        <w:t>datset</w:t>
-      </w:r>
-      <w:proofErr w:type="spellEnd"/>
-      <w:r>
-        <w:rPr>
-          <w:rFonts w:cs="Arial"/>
-          <w:sz w:val="24"/>
-          <w:szCs w:val="24"/>
-        </w:rPr>
-        <w:t xml:space="preserve"> is described, albeit from a different analysis pipeline, in these papers:</w:t>
+        <w:t>(This datset is described, albeit from a different analysis pipeline, in these papers:</w:t>
       </w:r>
     </w:p>
     <w:p>
@@ -252,25 +234,7 @@
           <w:sz w:val="24"/>
           <w:szCs w:val="24"/>
         </w:rPr>
-        <w:t xml:space="preserve">For the POST </w:t>
-      </w:r>
-      <w:proofErr w:type="spellStart"/>
-      <w:r>
-        <w:rPr>
-          <w:rFonts w:cs="Arial"/>
-          <w:sz w:val="24"/>
-          <w:szCs w:val="24"/>
-        </w:rPr>
-        <w:t>timepoints</w:t>
-      </w:r>
-      <w:proofErr w:type="spellEnd"/>
-      <w:r>
-        <w:rPr>
-          <w:rFonts w:cs="Arial"/>
-          <w:sz w:val="24"/>
-          <w:szCs w:val="24"/>
-        </w:rPr>
-        <w:t xml:space="preserve"> only:</w:t>
+        <w:t>For the POST timepoints only:</w:t>
       </w:r>
     </w:p>
     <w:p>
@@ -348,25 +312,7 @@
           <w:sz w:val="24"/>
           <w:szCs w:val="24"/>
         </w:rPr>
-        <w:t xml:space="preserve">For each phyla build a mixed linear model with genotype as the fixed variable and cage as a random variable.  Report the </w:t>
-      </w:r>
-      <w:proofErr w:type="spellStart"/>
-      <w:r>
-        <w:rPr>
-          <w:rFonts w:cs="Arial"/>
-          <w:sz w:val="24"/>
-          <w:szCs w:val="24"/>
-        </w:rPr>
-        <w:t>intraclass</w:t>
-      </w:r>
-      <w:proofErr w:type="spellEnd"/>
-      <w:r>
-        <w:rPr>
-          <w:rFonts w:cs="Arial"/>
-          <w:sz w:val="24"/>
-          <w:szCs w:val="24"/>
-        </w:rPr>
-        <w:t xml:space="preserve"> correlation coefficient for each phyla.  Are there any phyla that are significantly different for genotype in the mixed model at a 10% false discovery rate?</w:t>
+        <w:t>For each phyla build a mixed linear model with genotype as the fixed variable and cage as a random variable.  Report the intraclass correlation coefficient for each phyla.  Are there any phyla that are significantly different for genotype in the mixed model at a 10% false discovery rate?</w:t>
       </w:r>
     </w:p>
     <w:p>
@@ -405,51 +351,15 @@
           <w:sz w:val="24"/>
           <w:szCs w:val="24"/>
         </w:rPr>
-        <w:t>If you use par(</w:t>
-      </w:r>
-      <w:proofErr w:type="spellStart"/>
-      <w:r>
-        <w:rPr>
-          <w:rFonts w:cs="Arial"/>
-          <w:sz w:val="24"/>
-          <w:szCs w:val="24"/>
-        </w:rPr>
-        <w:t>mfrow</w:t>
-      </w:r>
-      <w:proofErr w:type="spellEnd"/>
-      <w:r>
-        <w:rPr>
-          <w:rFonts w:cs="Arial"/>
-          <w:sz w:val="24"/>
-          <w:szCs w:val="24"/>
-        </w:rPr>
-        <w:t>=c(3,2)) you can fit all 6 plots for phyla vs. cage on one graph.</w:t>
-      </w:r>
-      <w:r>
-        <w:rPr>
-          <w:rFonts w:cs="Arial"/>
-          <w:sz w:val="24"/>
-          <w:szCs w:val="24"/>
-        </w:rPr>
-        <w:t xml:space="preserve">  You can put the p-values and </w:t>
-      </w:r>
-      <w:proofErr w:type="spellStart"/>
-      <w:r>
-        <w:rPr>
-          <w:rFonts w:cs="Arial"/>
-          <w:sz w:val="24"/>
-          <w:szCs w:val="24"/>
-        </w:rPr>
-        <w:t>intraclass</w:t>
-      </w:r>
-      <w:proofErr w:type="spellEnd"/>
-      <w:r>
-        <w:rPr>
-          <w:rFonts w:cs="Arial"/>
-          <w:sz w:val="24"/>
-          <w:szCs w:val="24"/>
-        </w:rPr>
-        <w:t xml:space="preserve"> correlation coefficient in the “main” text above each graph to make a nice summary figure.</w:t>
+        <w:t>If you use par(mfrow=c(3,2)) you can fit all 6 plots for phyla vs. cage on one graph.</w:t>
+      </w:r>
+      <w:r>
+        <w:rPr>
+          <w:rFonts w:cs="Arial"/>
+          <w:sz w:val="24"/>
+          <w:szCs w:val="24"/>
+        </w:rPr>
+        <w:t xml:space="preserve">  You can put the p-values and intraclass correlation coefficient in the “main” text above each graph to make a nice summary figure.</w:t>
       </w:r>
     </w:p>
     <w:p>
@@ -471,79 +381,7 @@
           <w:sz w:val="24"/>
           <w:szCs w:val="24"/>
         </w:rPr>
-        <w:t xml:space="preserve">It can be useful to make a </w:t>
-      </w:r>
-      <w:proofErr w:type="spellStart"/>
-      <w:r>
-        <w:rPr>
-          <w:rFonts w:cs="Arial"/>
-          <w:sz w:val="24"/>
-          <w:szCs w:val="24"/>
-        </w:rPr>
-        <w:t>dataframe</w:t>
-      </w:r>
-      <w:proofErr w:type="spellEnd"/>
-      <w:r>
-        <w:rPr>
-          <w:rFonts w:cs="Arial"/>
-          <w:sz w:val="24"/>
-          <w:szCs w:val="24"/>
-        </w:rPr>
-        <w:t xml:space="preserve"> with just the data you want before building your model.  So if you are </w:t>
-      </w:r>
-      <w:proofErr w:type="spellStart"/>
-      <w:r>
-        <w:rPr>
-          <w:rFonts w:cs="Arial"/>
-          <w:sz w:val="24"/>
-          <w:szCs w:val="24"/>
-        </w:rPr>
-        <w:t>looping</w:t>
-      </w:r>
-      <w:proofErr w:type="spellEnd"/>
-      <w:r>
-        <w:rPr>
-          <w:rFonts w:cs="Arial"/>
-          <w:sz w:val="24"/>
-          <w:szCs w:val="24"/>
-        </w:rPr>
-        <w:t xml:space="preserve"> through columns in a “</w:t>
-      </w:r>
-      <w:proofErr w:type="spellStart"/>
-      <w:r>
-        <w:rPr>
-          <w:rFonts w:cs="Arial"/>
-          <w:sz w:val="24"/>
-          <w:szCs w:val="24"/>
-        </w:rPr>
-        <w:t>myT</w:t>
-      </w:r>
-      <w:proofErr w:type="spellEnd"/>
-      <w:r>
-        <w:rPr>
-          <w:rFonts w:cs="Arial"/>
-          <w:sz w:val="24"/>
-          <w:szCs w:val="24"/>
-        </w:rPr>
-        <w:t xml:space="preserve">” that you’ve read with </w:t>
-      </w:r>
-      <w:proofErr w:type="spellStart"/>
-      <w:r>
-        <w:rPr>
-          <w:rFonts w:cs="Arial"/>
-          <w:sz w:val="24"/>
-          <w:szCs w:val="24"/>
-        </w:rPr>
-        <w:t>read.table</w:t>
-      </w:r>
-      <w:proofErr w:type="spellEnd"/>
-      <w:r>
-        <w:rPr>
-          <w:rFonts w:cs="Arial"/>
-          <w:sz w:val="24"/>
-          <w:szCs w:val="24"/>
-        </w:rPr>
-        <w:t xml:space="preserve"> and i is your column index..</w:t>
+        <w:t>It can be useful to make a dataframe with just the data you want before building your model.  So if you are looping through columns in a “myT” that you’ve read with read.table and i is your column index..</w:t>
       </w:r>
     </w:p>
     <w:p>
@@ -562,59 +400,13 @@
         </w:rPr>
         <w:tab/>
       </w:r>
-      <w:proofErr w:type="spellStart"/>
-      <w:r>
-        <w:rPr>
-          <w:rFonts w:ascii="Consolas" w:hAnsi="Consolas" w:cs="Consolas"/>
-          <w:sz w:val="20"/>
-          <w:szCs w:val="20"/>
-        </w:rPr>
-        <w:t>myT</w:t>
-      </w:r>
-      <w:proofErr w:type="spellEnd"/>
-      <w:r>
-        <w:rPr>
-          <w:rFonts w:ascii="Consolas" w:hAnsi="Consolas" w:cs="Consolas"/>
-          <w:sz w:val="20"/>
-          <w:szCs w:val="20"/>
-        </w:rPr>
-        <w:t xml:space="preserve"> &lt;- </w:t>
-      </w:r>
-      <w:proofErr w:type="spellStart"/>
-      <w:r>
-        <w:rPr>
-          <w:rFonts w:ascii="Consolas" w:hAnsi="Consolas" w:cs="Consolas"/>
-          <w:sz w:val="20"/>
-          <w:szCs w:val="20"/>
-        </w:rPr>
-        <w:t>myT</w:t>
-      </w:r>
-      <w:proofErr w:type="spellEnd"/>
-      <w:r>
-        <w:rPr>
-          <w:rFonts w:ascii="Consolas" w:hAnsi="Consolas" w:cs="Consolas"/>
-          <w:sz w:val="20"/>
-          <w:szCs w:val="20"/>
-        </w:rPr>
-        <w:t>[</w:t>
-      </w:r>
-      <w:proofErr w:type="spellStart"/>
-      <w:r>
-        <w:rPr>
-          <w:rFonts w:ascii="Consolas" w:hAnsi="Consolas" w:cs="Consolas"/>
-          <w:sz w:val="20"/>
-          <w:szCs w:val="20"/>
-        </w:rPr>
-        <w:t>myT$time</w:t>
-      </w:r>
-      <w:proofErr w:type="spellEnd"/>
-      <w:r>
-        <w:rPr>
-          <w:rFonts w:ascii="Consolas" w:hAnsi="Consolas" w:cs="Consolas"/>
-          <w:sz w:val="20"/>
-          <w:szCs w:val="20"/>
-        </w:rPr>
-        <w:t xml:space="preserve"> == "POST",]</w:t>
+      <w:r>
+        <w:rPr>
+          <w:rFonts w:ascii="Consolas" w:hAnsi="Consolas" w:cs="Consolas"/>
+          <w:sz w:val="20"/>
+          <w:szCs w:val="20"/>
+        </w:rPr>
+        <w:t>myT &lt;- myT[myT$time == "POST",]</w:t>
       </w:r>
     </w:p>
     <w:p>
@@ -636,25 +428,7 @@
           <w:szCs w:val="20"/>
         </w:rPr>
         <w:tab/>
-        <w:t xml:space="preserve">bug &lt;- </w:t>
-      </w:r>
-      <w:proofErr w:type="spellStart"/>
-      <w:r>
-        <w:rPr>
-          <w:rFonts w:ascii="Consolas" w:hAnsi="Consolas" w:cs="Consolas"/>
-          <w:sz w:val="20"/>
-          <w:szCs w:val="20"/>
-        </w:rPr>
-        <w:t>myT</w:t>
-      </w:r>
-      <w:proofErr w:type="spellEnd"/>
-      <w:r>
-        <w:rPr>
-          <w:rFonts w:ascii="Consolas" w:hAnsi="Consolas" w:cs="Consolas"/>
-          <w:sz w:val="20"/>
-          <w:szCs w:val="20"/>
-        </w:rPr>
-        <w:t>[,i]</w:t>
+        <w:t>bug &lt;- myT[,i]</w:t>
       </w:r>
     </w:p>
     <w:p>
@@ -676,18 +450,8 @@
           <w:szCs w:val="20"/>
         </w:rPr>
         <w:tab/>
-        <w:t xml:space="preserve">cage &lt;- </w:t>
-      </w:r>
-      <w:proofErr w:type="spellStart"/>
-      <w:r>
-        <w:rPr>
-          <w:rFonts w:ascii="Consolas" w:hAnsi="Consolas" w:cs="Consolas"/>
-          <w:sz w:val="20"/>
-          <w:szCs w:val="20"/>
-        </w:rPr>
-        <w:t>myT$cage</w:t>
-      </w:r>
-      <w:proofErr w:type="spellEnd"/>
+        <w:t>cage &lt;- myT$cage</w:t>
+      </w:r>
     </w:p>
     <w:p>
       <w:pPr>
@@ -721,16 +485,7 @@
           <w:sz w:val="20"/>
           <w:szCs w:val="20"/>
         </w:rPr>
-        <w:t xml:space="preserve"> &lt;- </w:t>
-      </w:r>
-      <w:proofErr w:type="spellStart"/>
-      <w:r>
-        <w:rPr>
-          <w:rFonts w:ascii="Consolas" w:hAnsi="Consolas" w:cs="Consolas"/>
-          <w:sz w:val="20"/>
-          <w:szCs w:val="20"/>
-        </w:rPr>
-        <w:t>myT$</w:t>
+        <w:t xml:space="preserve"> &lt;- myT$</w:t>
       </w:r>
       <w:r>
         <w:rPr>
@@ -742,7 +497,6 @@
         </w:rPr>
         <w:t>genotype</w:t>
       </w:r>
-      <w:proofErr w:type="spellEnd"/>
     </w:p>
     <w:p>
       <w:pPr>
@@ -760,41 +514,13 @@
         </w:rPr>
         <w:tab/>
       </w:r>
-      <w:proofErr w:type="spellStart"/>
-      <w:r>
-        <w:rPr>
-          <w:rFonts w:ascii="Consolas" w:hAnsi="Consolas" w:cs="Consolas"/>
-          <w:sz w:val="20"/>
-          <w:szCs w:val="20"/>
-        </w:rPr>
-        <w:t>myFrame</w:t>
-      </w:r>
-      <w:proofErr w:type="spellEnd"/>
-      <w:r>
-        <w:rPr>
-          <w:rFonts w:ascii="Consolas" w:hAnsi="Consolas" w:cs="Consolas"/>
-          <w:sz w:val="20"/>
-          <w:szCs w:val="20"/>
-        </w:rPr>
-        <w:t xml:space="preserve"> &lt;- </w:t>
-      </w:r>
-      <w:proofErr w:type="spellStart"/>
-      <w:r>
-        <w:rPr>
-          <w:rFonts w:ascii="Consolas" w:hAnsi="Consolas" w:cs="Consolas"/>
-          <w:sz w:val="20"/>
-          <w:szCs w:val="20"/>
-        </w:rPr>
-        <w:t>data.frame</w:t>
-      </w:r>
-      <w:proofErr w:type="spellEnd"/>
-      <w:r>
-        <w:rPr>
-          <w:rFonts w:ascii="Consolas" w:hAnsi="Consolas" w:cs="Consolas"/>
-          <w:sz w:val="20"/>
-          <w:szCs w:val="20"/>
-        </w:rPr>
-        <w:t xml:space="preserve">(bug, cage, </w:t>
+      <w:r>
+        <w:rPr>
+          <w:rFonts w:ascii="Consolas" w:hAnsi="Consolas" w:cs="Consolas"/>
+          <w:sz w:val="20"/>
+          <w:szCs w:val="20"/>
+        </w:rPr>
+        <w:t xml:space="preserve">myFrame &lt;- data.frame(bug, cage, </w:t>
       </w:r>
       <w:r>
         <w:rPr>
@@ -840,23 +566,13 @@
         </w:rPr>
         <w:t>data=</w:t>
       </w:r>
-      <w:proofErr w:type="spellStart"/>
-      <w:r>
-        <w:rPr>
-          <w:rFonts w:cs="Arial"/>
-          <w:sz w:val="24"/>
-          <w:szCs w:val="24"/>
-        </w:rPr>
-        <w:t>myFrame</w:t>
-      </w:r>
-      <w:proofErr w:type="spellEnd"/>
-      <w:r>
-        <w:rPr>
-          <w:rFonts w:cs="Arial"/>
-          <w:sz w:val="24"/>
-          <w:szCs w:val="24"/>
-        </w:rPr>
-        <w:t>…)</w:t>
+      <w:r>
+        <w:rPr>
+          <w:rFonts w:cs="Arial"/>
+          <w:sz w:val="24"/>
+          <w:szCs w:val="24"/>
+        </w:rPr>
+        <w:t>myFrame…)</w:t>
       </w:r>
     </w:p>
     <w:p>
@@ -909,59 +625,13 @@
           <w:szCs w:val="24"/>
         </w:rPr>
       </w:pPr>
-      <w:proofErr w:type="spellStart"/>
-      <w:r>
-        <w:rPr>
-          <w:rFonts w:cs="Arial"/>
-          <w:sz w:val="24"/>
-          <w:szCs w:val="24"/>
-        </w:rPr>
-        <w:t>unclass</w:t>
-      </w:r>
-      <w:proofErr w:type="spellEnd"/>
-      <w:r>
-        <w:rPr>
-          <w:rFonts w:cs="Arial"/>
-          <w:sz w:val="24"/>
-          <w:szCs w:val="24"/>
-        </w:rPr>
-        <w:t>(summary(</w:t>
-      </w:r>
-      <w:proofErr w:type="spellStart"/>
-      <w:r>
-        <w:rPr>
-          <w:rFonts w:cs="Arial"/>
-          <w:sz w:val="24"/>
-          <w:szCs w:val="24"/>
-        </w:rPr>
-        <w:t>M.mixed</w:t>
-      </w:r>
-      <w:proofErr w:type="spellEnd"/>
-      <w:r>
-        <w:rPr>
-          <w:rFonts w:cs="Arial"/>
-          <w:sz w:val="24"/>
-          <w:szCs w:val="24"/>
-        </w:rPr>
-        <w:t>))$</w:t>
-      </w:r>
-      <w:proofErr w:type="spellStart"/>
-      <w:r>
-        <w:rPr>
-          <w:rFonts w:cs="Arial"/>
-          <w:sz w:val="24"/>
-          <w:szCs w:val="24"/>
-        </w:rPr>
-        <w:t>tTable</w:t>
-      </w:r>
-      <w:proofErr w:type="spellEnd"/>
-      <w:r>
-        <w:rPr>
-          <w:rFonts w:cs="Arial"/>
-          <w:sz w:val="24"/>
-          <w:szCs w:val="24"/>
-        </w:rPr>
-        <w:t>[2,5]</w:t>
+      <w:r>
+        <w:rPr>
+          <w:rFonts w:cs="Arial"/>
+          <w:sz w:val="24"/>
+          <w:szCs w:val="24"/>
+        </w:rPr>
+        <w:t>unclass(summary(M.mixed))$tTable[2,5]</w:t>
       </w:r>
     </w:p>
     <w:p>
@@ -991,59 +661,13 @@
           <w:szCs w:val="24"/>
         </w:rPr>
       </w:pPr>
-      <w:proofErr w:type="spellStart"/>
-      <w:r>
-        <w:rPr>
-          <w:rFonts w:cs="Arial"/>
-          <w:sz w:val="24"/>
-          <w:szCs w:val="24"/>
-        </w:rPr>
-        <w:t>coef</w:t>
-      </w:r>
-      <w:proofErr w:type="spellEnd"/>
-      <w:r>
-        <w:rPr>
-          <w:rFonts w:cs="Arial"/>
-          <w:sz w:val="24"/>
-          <w:szCs w:val="24"/>
-        </w:rPr>
-        <w:t>(</w:t>
-      </w:r>
-      <w:proofErr w:type="spellStart"/>
-      <w:r>
-        <w:rPr>
-          <w:rFonts w:cs="Arial"/>
-          <w:sz w:val="24"/>
-          <w:szCs w:val="24"/>
-        </w:rPr>
-        <w:t>M.gls$modelStruct</w:t>
-      </w:r>
-      <w:proofErr w:type="spellEnd"/>
-      <w:r>
-        <w:rPr>
-          <w:rFonts w:cs="Arial"/>
-          <w:sz w:val="24"/>
-          <w:szCs w:val="24"/>
-        </w:rPr>
-        <w:t>[1]$</w:t>
-      </w:r>
-      <w:proofErr w:type="spellStart"/>
-      <w:r>
-        <w:rPr>
-          <w:rFonts w:cs="Arial"/>
-          <w:sz w:val="24"/>
-          <w:szCs w:val="24"/>
-        </w:rPr>
-        <w:t>corStruct,unconstrained</w:t>
-      </w:r>
-      <w:proofErr w:type="spellEnd"/>
-      <w:r>
-        <w:rPr>
-          <w:rFonts w:cs="Arial"/>
-          <w:sz w:val="24"/>
-          <w:szCs w:val="24"/>
-        </w:rPr>
-        <w:t>=FALSE)[[1]]</w:t>
+      <w:r>
+        <w:rPr>
+          <w:rFonts w:cs="Arial"/>
+          <w:sz w:val="24"/>
+          <w:szCs w:val="24"/>
+        </w:rPr>
+        <w:t>coef(M.gls$modelStruct[1]$corStruct,unconstrained=FALSE)[[1]]</w:t>
       </w:r>
     </w:p>
     <w:p>
@@ -1062,25 +686,7 @@
           <w:szCs w:val="24"/>
         </w:rPr>
         <w:tab/>
-        <w:t xml:space="preserve">(4) You can have both points and </w:t>
-      </w:r>
-      <w:proofErr w:type="spellStart"/>
-      <w:r>
-        <w:rPr>
-          <w:rFonts w:cs="Arial"/>
-          <w:sz w:val="24"/>
-          <w:szCs w:val="24"/>
-        </w:rPr>
-        <w:t>boxplots</w:t>
-      </w:r>
-      <w:proofErr w:type="spellEnd"/>
-      <w:r>
-        <w:rPr>
-          <w:rFonts w:cs="Arial"/>
-          <w:sz w:val="24"/>
-          <w:szCs w:val="24"/>
-        </w:rPr>
-        <w:t xml:space="preserve"> on a scatter graph with something like:</w:t>
+        <w:t>(4) You can have both points and boxplots on a scatter graph with something like:</w:t>
       </w:r>
     </w:p>
     <w:p>
@@ -1111,7 +717,6 @@
         </w:rPr>
         <w:tab/>
       </w:r>
-      <w:proofErr w:type="spellStart"/>
       <w:r>
         <w:rPr>
           <w:rFonts w:ascii="Consolas" w:hAnsi="Consolas" w:cs="Consolas"/>
@@ -1122,43 +727,38 @@
         </w:rPr>
         <w:t>boxplot</w:t>
       </w:r>
-      <w:proofErr w:type="spellEnd"/>
-      <w:r>
-        <w:rPr>
-          <w:rFonts w:ascii="Consolas" w:hAnsi="Consolas" w:cs="Consolas"/>
-          <w:sz w:val="20"/>
-          <w:szCs w:val="20"/>
-        </w:rPr>
-        <w:t>(</w:t>
-      </w:r>
-      <w:proofErr w:type="spellStart"/>
-      <w:r>
-        <w:rPr>
-          <w:rFonts w:ascii="Consolas" w:hAnsi="Consolas" w:cs="Consolas"/>
-          <w:sz w:val="20"/>
-          <w:szCs w:val="20"/>
-        </w:rPr>
-        <w:t>myT$phyla</w:t>
-      </w:r>
-      <w:proofErr w:type="spellEnd"/>
-      <w:r>
-        <w:rPr>
-          <w:rFonts w:ascii="Consolas" w:hAnsi="Consolas" w:cs="Consolas"/>
-          <w:sz w:val="20"/>
-          <w:szCs w:val="20"/>
-        </w:rPr>
-        <w:t xml:space="preserve"> ~</w:t>
-      </w:r>
-      <w:proofErr w:type="spellStart"/>
-      <w:r>
-        <w:rPr>
-          <w:rFonts w:ascii="Consolas" w:hAnsi="Consolas" w:cs="Consolas"/>
-          <w:sz w:val="20"/>
-          <w:szCs w:val="20"/>
-        </w:rPr>
-        <w:t>myT$cages</w:t>
-      </w:r>
-      <w:proofErr w:type="spellEnd"/>
+      <w:r>
+        <w:rPr>
+          <w:rFonts w:ascii="Consolas" w:hAnsi="Consolas" w:cs="Consolas"/>
+          <w:sz w:val="20"/>
+          <w:szCs w:val="20"/>
+        </w:rPr>
+        <w:t>(my</w:t>
+      </w:r>
+      <w:r>
+        <w:rPr>
+          <w:rFonts w:ascii="Consolas" w:hAnsi="Consolas" w:cs="Consolas"/>
+          <w:sz w:val="20"/>
+          <w:szCs w:val="20"/>
+        </w:rPr>
+        <w:t>Frame$bug</w:t>
+      </w:r>
+      <w:r>
+        <w:rPr>
+          <w:rFonts w:ascii="Consolas" w:hAnsi="Consolas" w:cs="Consolas"/>
+          <w:sz w:val="20"/>
+          <w:szCs w:val="20"/>
+        </w:rPr>
+        <w:t xml:space="preserve"> ~my</w:t>
+      </w:r>
+      <w:r>
+        <w:rPr>
+          <w:rFonts w:ascii="Consolas" w:hAnsi="Consolas" w:cs="Consolas"/>
+          <w:sz w:val="20"/>
+          <w:szCs w:val="20"/>
+        </w:rPr>
+        <w:t>Frame$cage</w:t>
+      </w:r>
       <w:r>
         <w:rPr>
           <w:rFonts w:ascii="Consolas" w:hAnsi="Consolas" w:cs="Consolas"/>
@@ -1183,6 +783,71 @@
       <w:r>
         <w:rPr>
           <w:rFonts w:ascii="Consolas" w:hAnsi="Consolas" w:cs="Consolas"/>
+          <w:sz w:val="20"/>
+          <w:szCs w:val="20"/>
+          <w:u w:val="single"/>
+        </w:rPr>
+        <w:tab/>
+      </w:r>
+      <w:r>
+        <w:rPr>
+          <w:rFonts w:ascii="Consolas" w:hAnsi="Consolas" w:cs="Consolas"/>
+          <w:sz w:val="20"/>
+          <w:szCs w:val="20"/>
+          <w:u w:val="single"/>
+        </w:rPr>
+        <w:tab/>
+      </w:r>
+      <w:r>
+        <w:rPr>
+          <w:rFonts w:ascii="Consolas" w:hAnsi="Consolas" w:cs="Consolas"/>
+          <w:sz w:val="20"/>
+          <w:szCs w:val="20"/>
+          <w:u w:val="single"/>
+        </w:rPr>
+        <w:t>stripchart</w:t>
+      </w:r>
+      <w:r>
+        <w:rPr>
+          <w:rFonts w:ascii="Consolas" w:hAnsi="Consolas" w:cs="Consolas"/>
+          <w:sz w:val="20"/>
+          <w:szCs w:val="20"/>
+        </w:rPr>
+        <w:t xml:space="preserve">(bug ~ cage, data = myFrame,vertical = TRUE, </w:t>
+      </w:r>
+      <w:r>
+        <w:rPr>
+          <w:rFonts w:ascii="Consolas" w:hAnsi="Consolas" w:cs="Consolas"/>
+          <w:sz w:val="20"/>
+          <w:szCs w:val="20"/>
+          <w:u w:val="single"/>
+        </w:rPr>
+        <w:t>pch</w:t>
+      </w:r>
+      <w:r>
+        <w:rPr>
+          <w:rFonts w:ascii="Consolas" w:hAnsi="Consolas" w:cs="Consolas"/>
+          <w:sz w:val="20"/>
+          <w:szCs w:val="20"/>
+        </w:rPr>
+        <w:t xml:space="preserve"> = 21, add=TRUE</w:t>
+      </w:r>
+    </w:p>
+    <w:p>
+      <w:pPr>
+        <w:autoSpaceDE w:val="0"/>
+        <w:autoSpaceDN w:val="0"/>
+        <w:adjustRightInd w:val="0"/>
+        <w:spacing w:after="0" w:line="240" w:lineRule="auto"/>
+        <w:rPr>
+          <w:rFonts w:ascii="Consolas" w:hAnsi="Consolas" w:cs="Consolas"/>
+          <w:sz w:val="20"/>
+          <w:szCs w:val="20"/>
+        </w:rPr>
+      </w:pPr>
+      <w:r>
+        <w:rPr>
+          <w:rFonts w:ascii="Consolas" w:hAnsi="Consolas" w:cs="Consolas"/>
           <w:color w:val="000000"/>
           <w:sz w:val="20"/>
           <w:szCs w:val="20"/>
@@ -1199,82 +864,6 @@
           <w:u w:val="single"/>
         </w:rPr>
         <w:tab/>
-      </w:r>
-      <w:proofErr w:type="spellStart"/>
-      <w:r>
-        <w:rPr>
-          <w:rFonts w:ascii="Consolas" w:hAnsi="Consolas" w:cs="Consolas"/>
-          <w:color w:val="000000"/>
-          <w:sz w:val="20"/>
-          <w:szCs w:val="20"/>
-          <w:u w:val="single"/>
-        </w:rPr>
-        <w:t>stripchart</w:t>
-      </w:r>
-      <w:proofErr w:type="spellEnd"/>
-      <w:r>
-        <w:rPr>
-          <w:rFonts w:ascii="Consolas" w:hAnsi="Consolas" w:cs="Consolas"/>
-          <w:sz w:val="20"/>
-          <w:szCs w:val="20"/>
-        </w:rPr>
-        <w:t xml:space="preserve">(phyla~ cages, data = </w:t>
-      </w:r>
-      <w:proofErr w:type="spellStart"/>
-      <w:r>
-        <w:rPr>
-          <w:rFonts w:ascii="Consolas" w:hAnsi="Consolas" w:cs="Consolas"/>
-          <w:sz w:val="20"/>
-          <w:szCs w:val="20"/>
-        </w:rPr>
-        <w:t>myT,vertical</w:t>
-      </w:r>
-      <w:proofErr w:type="spellEnd"/>
-      <w:r>
-        <w:rPr>
-          <w:rFonts w:ascii="Consolas" w:hAnsi="Consolas" w:cs="Consolas"/>
-          <w:sz w:val="20"/>
-          <w:szCs w:val="20"/>
-        </w:rPr>
-        <w:t xml:space="preserve"> = TRUE, method = "</w:t>
-      </w:r>
-      <w:r>
-        <w:rPr>
-          <w:rFonts w:ascii="Consolas" w:hAnsi="Consolas" w:cs="Consolas"/>
-          <w:color w:val="000000"/>
-          <w:sz w:val="20"/>
-          <w:szCs w:val="20"/>
-          <w:u w:val="single"/>
-        </w:rPr>
-        <w:t>jitter</w:t>
-      </w:r>
-      <w:r>
-        <w:rPr>
-          <w:rFonts w:ascii="Consolas" w:hAnsi="Consolas" w:cs="Consolas"/>
-          <w:sz w:val="20"/>
-          <w:szCs w:val="20"/>
-        </w:rPr>
-        <w:t xml:space="preserve">", </w:t>
-      </w:r>
-      <w:proofErr w:type="spellStart"/>
-      <w:r>
-        <w:rPr>
-          <w:rFonts w:ascii="Consolas" w:hAnsi="Consolas" w:cs="Consolas"/>
-          <w:color w:val="000000"/>
-          <w:sz w:val="20"/>
-          <w:szCs w:val="20"/>
-          <w:u w:val="single"/>
-        </w:rPr>
-        <w:t>pch</w:t>
-      </w:r>
-      <w:proofErr w:type="spellEnd"/>
-      <w:r>
-        <w:rPr>
-          <w:rFonts w:ascii="Consolas" w:hAnsi="Consolas" w:cs="Consolas"/>
-          <w:sz w:val="20"/>
-          <w:szCs w:val="20"/>
-        </w:rPr>
-        <w:t xml:space="preserve"> = 21)</w:t>
       </w:r>
     </w:p>
     <w:p>
@@ -1745,7 +1334,6 @@
   <w:style w:type="character" w:default="1" w:styleId="DefaultParagraphFont">
     <w:name w:val="Default Paragraph Font"/>
     <w:uiPriority w:val="1"/>
-    <w:semiHidden/>
     <w:unhideWhenUsed/>
   </w:style>
   <w:style w:type="table" w:default="1" w:styleId="TableNormal">
@@ -2083,7 +1671,7 @@
 </file>
 
 <file path=customXml/itemProps1.xml><?xml version="1.0" encoding="utf-8"?>
-<ds:datastoreItem xmlns:ds="http://schemas.openxmlformats.org/officeDocument/2006/customXml" ds:itemID="{D529E914-7237-4CF1-A504-D7F5643FF508}">
+<ds:datastoreItem xmlns:ds="http://schemas.openxmlformats.org/officeDocument/2006/customXml" ds:itemID="{E91DA2E1-4C21-40A0-83C9-399C2A3D5EE5}">
   <ds:schemaRefs>
     <ds:schemaRef ds:uri="http://schemas.openxmlformats.org/officeDocument/2006/bibliography"/>
   </ds:schemaRefs>

</xml_diff>